<commit_message>
having issues with my last push
</commit_message>
<xml_diff>
--- a/SYEDMUSTAFANAQVI.docx
+++ b/SYEDMUSTAFANAQVI.docx
@@ -185,10 +185,7 @@
       <w:bookmarkStart w:id="2" w:name="_ng30guuqqp2v" w:colFirst="0" w:colLast="0"/>
       <w:bookmarkEnd w:id="2"/>
       <w:r>
-        <w:t>A</w:t>
-      </w:r>
-      <w:r>
-        <w:t xml:space="preserve"> </w:t>
+        <w:t xml:space="preserve">A </w:t>
       </w:r>
       <w:r>
         <w:t>gym website for fitness enthusiasts</w:t>
@@ -406,15 +403,33 @@
           <w:sz w:val="30"/>
           <w:szCs w:val="30"/>
         </w:rPr>
-        <w:t xml:space="preserve">Submitted To </w:t>
-      </w:r>
+        <w:t xml:space="preserve">Submitted </w:t>
+      </w:r>
+      <w:proofErr w:type="gramStart"/>
       <w:r>
         <w:rPr>
           <w:rFonts w:ascii="PT Sans Narrow" w:eastAsia="PT Sans Narrow" w:hAnsi="PT Sans Narrow" w:cs="PT Sans Narrow"/>
           <w:sz w:val="30"/>
           <w:szCs w:val="30"/>
         </w:rPr>
-        <w:t>: Miss Neha Sharma</w:t>
+        <w:t xml:space="preserve">To </w:t>
+      </w:r>
+      <w:r>
+        <w:rPr>
+          <w:rFonts w:ascii="PT Sans Narrow" w:eastAsia="PT Sans Narrow" w:hAnsi="PT Sans Narrow" w:cs="PT Sans Narrow"/>
+          <w:sz w:val="30"/>
+          <w:szCs w:val="30"/>
+        </w:rPr>
+        <w:t>:</w:t>
+      </w:r>
+      <w:proofErr w:type="gramEnd"/>
+      <w:r>
+        <w:rPr>
+          <w:rFonts w:ascii="PT Sans Narrow" w:eastAsia="PT Sans Narrow" w:hAnsi="PT Sans Narrow" w:cs="PT Sans Narrow"/>
+          <w:sz w:val="30"/>
+          <w:szCs w:val="30"/>
+        </w:rPr>
+        <w:t xml:space="preserve"> Miss Neha Sharma</w:t>
       </w:r>
     </w:p>
     <w:p>
@@ -501,11 +516,19 @@
       </w:pPr>
       <w:bookmarkStart w:id="3" w:name="_au51mny0sx6" w:colFirst="0" w:colLast="0"/>
       <w:bookmarkEnd w:id="3"/>
+      <w:proofErr w:type="spellStart"/>
       <w:r>
         <w:rPr>
           <w:color w:val="215868" w:themeColor="accent5" w:themeShade="80"/>
         </w:rPr>
-        <w:t>Github Repo</w:t>
+        <w:t>Github</w:t>
+      </w:r>
+      <w:proofErr w:type="spellEnd"/>
+      <w:r>
+        <w:rPr>
+          <w:color w:val="215868" w:themeColor="accent5" w:themeShade="80"/>
+        </w:rPr>
+        <w:t xml:space="preserve"> Repo</w:t>
       </w:r>
     </w:p>
     <w:p>
@@ -521,54 +544,52 @@
       <w:r>
         <w:t>https://github.com/miwsyed/websitegym.git</w:t>
       </w:r>
-      <w:bookmarkStart w:id="4" w:name="_GoBack"/>
+    </w:p>
+    <w:p>
+      <w:pPr>
+        <w:pStyle w:val="Heading1"/>
+        <w:rPr>
+          <w:color w:val="215868" w:themeColor="accent5" w:themeShade="80"/>
+        </w:rPr>
+      </w:pPr>
+      <w:bookmarkStart w:id="4" w:name="_kxxyvbi86txe" w:colFirst="0" w:colLast="0"/>
+      <w:bookmarkStart w:id="5" w:name="_a4816d3yhl48" w:colFirst="0" w:colLast="0"/>
       <w:bookmarkEnd w:id="4"/>
+      <w:bookmarkEnd w:id="5"/>
+      <w:r>
+        <w:rPr>
+          <w:color w:val="215868" w:themeColor="accent5" w:themeShade="80"/>
+        </w:rPr>
+        <w:t>Overview</w:t>
+      </w:r>
+    </w:p>
+    <w:p>
+      <w:r>
+        <w:t>Gym Website</w:t>
+      </w:r>
+      <w:r>
+        <w:t xml:space="preserve"> is </w:t>
+      </w:r>
+      <w:r>
+        <w:t>can be used for any gym I can modify it later and can sell it to my local gym it has everything a fitness freak needs to know</w:t>
+      </w:r>
     </w:p>
     <w:p>
       <w:pPr>
         <w:pStyle w:val="Heading1"/>
+        <w:pBdr>
+          <w:top w:val="nil"/>
+          <w:left w:val="nil"/>
+          <w:bottom w:val="nil"/>
+          <w:right w:val="nil"/>
+          <w:between w:val="nil"/>
+        </w:pBdr>
         <w:rPr>
           <w:color w:val="215868" w:themeColor="accent5" w:themeShade="80"/>
         </w:rPr>
       </w:pPr>
-      <w:bookmarkStart w:id="5" w:name="_kxxyvbi86txe" w:colFirst="0" w:colLast="0"/>
-      <w:bookmarkStart w:id="6" w:name="_a4816d3yhl48" w:colFirst="0" w:colLast="0"/>
-      <w:bookmarkEnd w:id="5"/>
+      <w:bookmarkStart w:id="6" w:name="_3at9u9s4e0vp" w:colFirst="0" w:colLast="0"/>
       <w:bookmarkEnd w:id="6"/>
-      <w:r>
-        <w:rPr>
-          <w:color w:val="215868" w:themeColor="accent5" w:themeShade="80"/>
-        </w:rPr>
-        <w:t>Overview</w:t>
-      </w:r>
-    </w:p>
-    <w:p>
-      <w:r>
-        <w:t>Gym Website</w:t>
-      </w:r>
-      <w:r>
-        <w:t xml:space="preserve"> is </w:t>
-      </w:r>
-      <w:r>
-        <w:t>can be used for any gym I can modify it later and can sell it to my local gym it has everything a fitness freak needs to know</w:t>
-      </w:r>
-    </w:p>
-    <w:p>
-      <w:pPr>
-        <w:pStyle w:val="Heading1"/>
-        <w:pBdr>
-          <w:top w:val="nil"/>
-          <w:left w:val="nil"/>
-          <w:bottom w:val="nil"/>
-          <w:right w:val="nil"/>
-          <w:between w:val="nil"/>
-        </w:pBdr>
-        <w:rPr>
-          <w:color w:val="215868" w:themeColor="accent5" w:themeShade="80"/>
-        </w:rPr>
-      </w:pPr>
-      <w:bookmarkStart w:id="7" w:name="_3at9u9s4e0vp" w:colFirst="0" w:colLast="0"/>
-      <w:bookmarkEnd w:id="7"/>
       <w:r>
         <w:rPr>
           <w:color w:val="215868" w:themeColor="accent5" w:themeShade="80"/>
@@ -626,242 +647,277 @@
           <w:color w:val="215868" w:themeColor="accent5" w:themeShade="80"/>
         </w:rPr>
       </w:pPr>
-      <w:bookmarkStart w:id="8" w:name="_4p7xi5bvhxdr" w:colFirst="0" w:colLast="0"/>
+      <w:bookmarkStart w:id="7" w:name="_4p7xi5bvhxdr" w:colFirst="0" w:colLast="0"/>
+      <w:bookmarkEnd w:id="7"/>
+      <w:r>
+        <w:rPr>
+          <w:color w:val="215868" w:themeColor="accent5" w:themeShade="80"/>
+        </w:rPr>
+        <w:t>Specifications</w:t>
+      </w:r>
+    </w:p>
+    <w:p>
+      <w:pPr>
+        <w:pBdr>
+          <w:top w:val="nil"/>
+          <w:left w:val="nil"/>
+          <w:bottom w:val="nil"/>
+          <w:right w:val="nil"/>
+          <w:between w:val="nil"/>
+        </w:pBdr>
+      </w:pPr>
+      <w:r>
+        <w:t xml:space="preserve">This project is made with </w:t>
+      </w:r>
+      <w:proofErr w:type="spellStart"/>
+      <w:r>
+        <w:t>nodeJs</w:t>
+      </w:r>
+      <w:proofErr w:type="spellEnd"/>
+      <w:r>
+        <w:t xml:space="preserve"> and Express as backend framework, handlebars as templating engine and </w:t>
+      </w:r>
+      <w:proofErr w:type="spellStart"/>
+      <w:r>
+        <w:t>MonogoDb</w:t>
+      </w:r>
+      <w:proofErr w:type="spellEnd"/>
+      <w:r>
+        <w:t xml:space="preserve"> as database. Apart from these, I used a number of various </w:t>
+      </w:r>
+      <w:proofErr w:type="spellStart"/>
+      <w:r>
+        <w:t>js</w:t>
+      </w:r>
+      <w:proofErr w:type="spellEnd"/>
+      <w:r>
+        <w:t xml:space="preserve"> modules to make it working. Website is mobile friendly as well. </w:t>
+      </w:r>
+    </w:p>
+    <w:p>
+      <w:pPr>
+        <w:pBdr>
+          <w:top w:val="nil"/>
+          <w:left w:val="nil"/>
+          <w:bottom w:val="nil"/>
+          <w:right w:val="nil"/>
+          <w:between w:val="nil"/>
+        </w:pBdr>
+        <w:rPr>
+          <w:rFonts w:ascii="PT Sans Narrow" w:eastAsia="PT Sans Narrow" w:hAnsi="PT Sans Narrow" w:cs="PT Sans Narrow"/>
+          <w:color w:val="215868" w:themeColor="accent5" w:themeShade="80"/>
+          <w:sz w:val="28"/>
+          <w:szCs w:val="28"/>
+        </w:rPr>
+      </w:pPr>
+      <w:proofErr w:type="spellStart"/>
+      <w:r>
+        <w:rPr>
+          <w:rFonts w:ascii="PT Sans Narrow" w:eastAsia="PT Sans Narrow" w:hAnsi="PT Sans Narrow" w:cs="PT Sans Narrow"/>
+          <w:color w:val="215868" w:themeColor="accent5" w:themeShade="80"/>
+          <w:sz w:val="28"/>
+          <w:szCs w:val="28"/>
+        </w:rPr>
+        <w:t>NodeJs</w:t>
+      </w:r>
+      <w:proofErr w:type="spellEnd"/>
+      <w:r>
+        <w:rPr>
+          <w:rFonts w:ascii="PT Sans Narrow" w:eastAsia="PT Sans Narrow" w:hAnsi="PT Sans Narrow" w:cs="PT Sans Narrow"/>
+          <w:color w:val="215868" w:themeColor="accent5" w:themeShade="80"/>
+          <w:sz w:val="28"/>
+          <w:szCs w:val="28"/>
+        </w:rPr>
+        <w:t xml:space="preserve"> </w:t>
+      </w:r>
+    </w:p>
+    <w:p>
+      <w:pPr>
+        <w:pBdr>
+          <w:top w:val="nil"/>
+          <w:left w:val="nil"/>
+          <w:bottom w:val="nil"/>
+          <w:right w:val="nil"/>
+          <w:between w:val="nil"/>
+        </w:pBdr>
+      </w:pPr>
+      <w:r>
+        <w:t xml:space="preserve">Node. </w:t>
+      </w:r>
+      <w:proofErr w:type="spellStart"/>
+      <w:r>
+        <w:t>js</w:t>
+      </w:r>
+      <w:proofErr w:type="spellEnd"/>
+      <w:r>
+        <w:t xml:space="preserve"> is primarily used for non-blocking, event-driven servers, due to its single-threaded nature. It's used for traditional web sites and back-end API services, but was designed with real-time, push-based architectures in mind.</w:t>
+      </w:r>
+    </w:p>
+    <w:p>
+      <w:pPr>
+        <w:pBdr>
+          <w:top w:val="nil"/>
+          <w:left w:val="nil"/>
+          <w:bottom w:val="nil"/>
+          <w:right w:val="nil"/>
+          <w:between w:val="nil"/>
+        </w:pBdr>
+        <w:rPr>
+          <w:rFonts w:ascii="PT Sans Narrow" w:eastAsia="PT Sans Narrow" w:hAnsi="PT Sans Narrow" w:cs="PT Sans Narrow"/>
+          <w:color w:val="215868" w:themeColor="accent5" w:themeShade="80"/>
+          <w:sz w:val="28"/>
+          <w:szCs w:val="28"/>
+        </w:rPr>
+      </w:pPr>
+      <w:proofErr w:type="spellStart"/>
+      <w:r>
+        <w:rPr>
+          <w:rFonts w:ascii="PT Sans Narrow" w:eastAsia="PT Sans Narrow" w:hAnsi="PT Sans Narrow" w:cs="PT Sans Narrow"/>
+          <w:color w:val="215868" w:themeColor="accent5" w:themeShade="80"/>
+          <w:sz w:val="28"/>
+          <w:szCs w:val="28"/>
+        </w:rPr>
+        <w:t>ExpressJs</w:t>
+      </w:r>
+      <w:proofErr w:type="spellEnd"/>
+    </w:p>
+    <w:p>
+      <w:pPr>
+        <w:pBdr>
+          <w:top w:val="nil"/>
+          <w:left w:val="nil"/>
+          <w:bottom w:val="nil"/>
+          <w:right w:val="nil"/>
+          <w:between w:val="nil"/>
+        </w:pBdr>
+        <w:rPr>
+          <w:color w:val="555555"/>
+        </w:rPr>
+      </w:pPr>
+      <w:r>
+        <w:rPr>
+          <w:color w:val="555555"/>
+        </w:rPr>
+        <w:t>Express is a minimal and flexible Node.js web application framework that provides a robust set of features for web and mobile applications.\</w:t>
+      </w:r>
+    </w:p>
+    <w:p>
+      <w:pPr>
+        <w:pBdr>
+          <w:top w:val="nil"/>
+          <w:left w:val="nil"/>
+          <w:bottom w:val="nil"/>
+          <w:right w:val="nil"/>
+          <w:between w:val="nil"/>
+        </w:pBdr>
+        <w:rPr>
+          <w:color w:val="555555"/>
+        </w:rPr>
+      </w:pPr>
+    </w:p>
+    <w:p>
+      <w:pPr>
+        <w:pBdr>
+          <w:top w:val="nil"/>
+          <w:left w:val="nil"/>
+          <w:bottom w:val="nil"/>
+          <w:right w:val="nil"/>
+          <w:between w:val="nil"/>
+        </w:pBdr>
+        <w:rPr>
+          <w:rFonts w:ascii="PT Sans Narrow" w:eastAsia="PT Sans Narrow" w:hAnsi="PT Sans Narrow" w:cs="PT Sans Narrow"/>
+          <w:color w:val="215868" w:themeColor="accent5" w:themeShade="80"/>
+          <w:sz w:val="28"/>
+          <w:szCs w:val="28"/>
+          <w:highlight w:val="white"/>
+        </w:rPr>
+      </w:pPr>
+      <w:r>
+        <w:rPr>
+          <w:rFonts w:ascii="PT Sans Narrow" w:eastAsia="PT Sans Narrow" w:hAnsi="PT Sans Narrow" w:cs="PT Sans Narrow"/>
+          <w:color w:val="215868" w:themeColor="accent5" w:themeShade="80"/>
+          <w:sz w:val="28"/>
+          <w:szCs w:val="28"/>
+          <w:highlight w:val="white"/>
+        </w:rPr>
+        <w:t>MongoDB</w:t>
+      </w:r>
+    </w:p>
+    <w:p>
+      <w:pPr>
+        <w:pBdr>
+          <w:top w:val="nil"/>
+          <w:left w:val="nil"/>
+          <w:bottom w:val="nil"/>
+          <w:right w:val="nil"/>
+          <w:between w:val="nil"/>
+        </w:pBdr>
+        <w:rPr>
+          <w:highlight w:val="white"/>
+        </w:rPr>
+      </w:pPr>
+      <w:r>
+        <w:rPr>
+          <w:highlight w:val="white"/>
+        </w:rPr>
+        <w:lastRenderedPageBreak/>
+        <w:t>MongoDB is a cross-platform document-oriented database program. Classified as a NoSQL database program, MongoDB uses JSON-like documents with optional schemas.</w:t>
+      </w:r>
+      <w:bookmarkStart w:id="8" w:name="_h858kudekyby" w:colFirst="0" w:colLast="0"/>
       <w:bookmarkEnd w:id="8"/>
-      <w:r>
-        <w:rPr>
+    </w:p>
+    <w:p>
+      <w:pPr>
+        <w:pBdr>
+          <w:top w:val="nil"/>
+          <w:left w:val="nil"/>
+          <w:bottom w:val="nil"/>
+          <w:right w:val="nil"/>
+          <w:between w:val="nil"/>
+        </w:pBdr>
+        <w:rPr>
+          <w:highlight w:val="white"/>
+        </w:rPr>
+      </w:pPr>
+    </w:p>
+    <w:p>
+      <w:pPr>
+        <w:rPr>
+          <w:rFonts w:ascii="PT Sans Narrow" w:eastAsia="PT Sans Narrow" w:hAnsi="PT Sans Narrow" w:cs="PT Sans Narrow"/>
           <w:color w:val="215868" w:themeColor="accent5" w:themeShade="80"/>
-        </w:rPr>
-        <w:t>Specifications</w:t>
-      </w:r>
-    </w:p>
-    <w:p>
-      <w:pPr>
-        <w:pBdr>
-          <w:top w:val="nil"/>
-          <w:left w:val="nil"/>
-          <w:bottom w:val="nil"/>
-          <w:right w:val="nil"/>
-          <w:between w:val="nil"/>
-        </w:pBdr>
-      </w:pPr>
-      <w:r>
-        <w:t>This project is made with nodeJs and Express as backend framework, handlebars as templating engine and MonogoDb as database. Apart from these, I used a number of vari</w:t>
-      </w:r>
-      <w:r>
-        <w:t xml:space="preserve">ous js modules to make it working. Website is mobile friendly as well. </w:t>
-      </w:r>
-    </w:p>
-    <w:p>
-      <w:pPr>
-        <w:pBdr>
-          <w:top w:val="nil"/>
-          <w:left w:val="nil"/>
-          <w:bottom w:val="nil"/>
-          <w:right w:val="nil"/>
-          <w:between w:val="nil"/>
-        </w:pBdr>
+          <w:sz w:val="28"/>
+          <w:szCs w:val="28"/>
+        </w:rPr>
+      </w:pPr>
+      <w:r>
         <w:rPr>
           <w:rFonts w:ascii="PT Sans Narrow" w:eastAsia="PT Sans Narrow" w:hAnsi="PT Sans Narrow" w:cs="PT Sans Narrow"/>
           <w:color w:val="215868" w:themeColor="accent5" w:themeShade="80"/>
           <w:sz w:val="28"/>
           <w:szCs w:val="28"/>
         </w:rPr>
-      </w:pPr>
-      <w:r>
-        <w:rPr>
-          <w:rFonts w:ascii="PT Sans Narrow" w:eastAsia="PT Sans Narrow" w:hAnsi="PT Sans Narrow" w:cs="PT Sans Narrow"/>
-          <w:color w:val="215868" w:themeColor="accent5" w:themeShade="80"/>
-          <w:sz w:val="28"/>
-          <w:szCs w:val="28"/>
-        </w:rPr>
-        <w:t xml:space="preserve">NodeJs </w:t>
-      </w:r>
-    </w:p>
-    <w:p>
-      <w:pPr>
-        <w:pBdr>
-          <w:top w:val="nil"/>
-          <w:left w:val="nil"/>
-          <w:bottom w:val="nil"/>
-          <w:right w:val="nil"/>
-          <w:between w:val="nil"/>
-        </w:pBdr>
-      </w:pPr>
-      <w:r>
-        <w:t>Node. js is primarily used for non-blocking, event-driven servers, due to its single-threaded nature. It's used for traditional web sites and back-end API services, but was designed with real-time, push-based architectures in mind.</w:t>
-      </w:r>
-    </w:p>
-    <w:p>
-      <w:pPr>
-        <w:pBdr>
-          <w:top w:val="nil"/>
-          <w:left w:val="nil"/>
-          <w:bottom w:val="nil"/>
-          <w:right w:val="nil"/>
-          <w:between w:val="nil"/>
-        </w:pBdr>
-        <w:rPr>
-          <w:rFonts w:ascii="PT Sans Narrow" w:eastAsia="PT Sans Narrow" w:hAnsi="PT Sans Narrow" w:cs="PT Sans Narrow"/>
-          <w:color w:val="215868" w:themeColor="accent5" w:themeShade="80"/>
-          <w:sz w:val="28"/>
-          <w:szCs w:val="28"/>
-        </w:rPr>
-      </w:pPr>
-      <w:r>
-        <w:rPr>
-          <w:rFonts w:ascii="PT Sans Narrow" w:eastAsia="PT Sans Narrow" w:hAnsi="PT Sans Narrow" w:cs="PT Sans Narrow"/>
-          <w:color w:val="215868" w:themeColor="accent5" w:themeShade="80"/>
-          <w:sz w:val="28"/>
-          <w:szCs w:val="28"/>
-        </w:rPr>
-        <w:t>ExpressJs</w:t>
-      </w:r>
-    </w:p>
-    <w:p>
-      <w:pPr>
-        <w:pBdr>
-          <w:top w:val="nil"/>
-          <w:left w:val="nil"/>
-          <w:bottom w:val="nil"/>
-          <w:right w:val="nil"/>
-          <w:between w:val="nil"/>
-        </w:pBdr>
-        <w:rPr>
-          <w:color w:val="555555"/>
-        </w:rPr>
-      </w:pPr>
-      <w:r>
-        <w:rPr>
-          <w:color w:val="555555"/>
-        </w:rPr>
-        <w:lastRenderedPageBreak/>
-        <w:t>Express is a m</w:t>
-      </w:r>
-      <w:r>
-        <w:rPr>
-          <w:color w:val="555555"/>
-        </w:rPr>
-        <w:t>inimal and flexible Node.js web application framework that provides a robust set of features for web and mobile applications.\</w:t>
-      </w:r>
-    </w:p>
-    <w:p>
-      <w:pPr>
-        <w:pBdr>
-          <w:top w:val="nil"/>
-          <w:left w:val="nil"/>
-          <w:bottom w:val="nil"/>
-          <w:right w:val="nil"/>
-          <w:between w:val="nil"/>
-        </w:pBdr>
-        <w:rPr>
-          <w:color w:val="555555"/>
-        </w:rPr>
-      </w:pPr>
-    </w:p>
-    <w:p>
-      <w:pPr>
-        <w:pBdr>
-          <w:top w:val="nil"/>
-          <w:left w:val="nil"/>
-          <w:bottom w:val="nil"/>
-          <w:right w:val="nil"/>
-          <w:between w:val="nil"/>
-        </w:pBdr>
-        <w:rPr>
-          <w:rFonts w:ascii="PT Sans Narrow" w:eastAsia="PT Sans Narrow" w:hAnsi="PT Sans Narrow" w:cs="PT Sans Narrow"/>
-          <w:color w:val="215868" w:themeColor="accent5" w:themeShade="80"/>
-          <w:sz w:val="28"/>
-          <w:szCs w:val="28"/>
-          <w:highlight w:val="white"/>
-        </w:rPr>
-      </w:pPr>
-      <w:r>
-        <w:rPr>
-          <w:rFonts w:ascii="PT Sans Narrow" w:eastAsia="PT Sans Narrow" w:hAnsi="PT Sans Narrow" w:cs="PT Sans Narrow"/>
-          <w:color w:val="215868" w:themeColor="accent5" w:themeShade="80"/>
-          <w:sz w:val="28"/>
-          <w:szCs w:val="28"/>
-          <w:highlight w:val="white"/>
-        </w:rPr>
-        <w:t>MongoDB</w:t>
-      </w:r>
-    </w:p>
-    <w:p>
-      <w:pPr>
-        <w:pBdr>
-          <w:top w:val="nil"/>
-          <w:left w:val="nil"/>
-          <w:bottom w:val="nil"/>
-          <w:right w:val="nil"/>
-          <w:between w:val="nil"/>
-        </w:pBdr>
-        <w:rPr>
-          <w:highlight w:val="white"/>
-        </w:rPr>
-      </w:pPr>
-      <w:r>
-        <w:rPr>
-          <w:highlight w:val="white"/>
-        </w:rPr>
-        <w:t>MongoDB is a cross-platform document-oriented database program. Classified as a NoSQL database program, MongoDB uses JSON-like documents with optional schemas.</w:t>
-      </w:r>
-      <w:bookmarkStart w:id="9" w:name="_h858kudekyby" w:colFirst="0" w:colLast="0"/>
+        <w:t xml:space="preserve">Morgan </w:t>
+      </w:r>
+    </w:p>
+    <w:p>
+      <w:r>
+        <w:t xml:space="preserve">Morgan is a HTTP request logger middleware for Node. </w:t>
+      </w:r>
+      <w:proofErr w:type="spellStart"/>
+      <w:r>
+        <w:t>js</w:t>
+      </w:r>
+      <w:proofErr w:type="spellEnd"/>
+      <w:r>
+        <w:t xml:space="preserve">. It simplifies the process of logging requests to your application. </w:t>
+      </w:r>
+    </w:p>
+    <w:p>
+      <w:pPr>
+        <w:pStyle w:val="Heading1"/>
+      </w:pPr>
+      <w:bookmarkStart w:id="9" w:name="_ixlwr2n1wvog" w:colFirst="0" w:colLast="0"/>
       <w:bookmarkEnd w:id="9"/>
-    </w:p>
-    <w:p>
-      <w:pPr>
-        <w:pBdr>
-          <w:top w:val="nil"/>
-          <w:left w:val="nil"/>
-          <w:bottom w:val="nil"/>
-          <w:right w:val="nil"/>
-          <w:between w:val="nil"/>
-        </w:pBdr>
-        <w:rPr>
-          <w:highlight w:val="white"/>
-        </w:rPr>
-      </w:pPr>
-    </w:p>
-    <w:p>
-      <w:pPr>
-        <w:rPr>
-          <w:rFonts w:ascii="PT Sans Narrow" w:eastAsia="PT Sans Narrow" w:hAnsi="PT Sans Narrow" w:cs="PT Sans Narrow"/>
-          <w:color w:val="215868" w:themeColor="accent5" w:themeShade="80"/>
-          <w:sz w:val="28"/>
-          <w:szCs w:val="28"/>
-        </w:rPr>
-      </w:pPr>
-      <w:r>
-        <w:rPr>
-          <w:rFonts w:ascii="PT Sans Narrow" w:eastAsia="PT Sans Narrow" w:hAnsi="PT Sans Narrow" w:cs="PT Sans Narrow"/>
-          <w:color w:val="215868" w:themeColor="accent5" w:themeShade="80"/>
-          <w:sz w:val="28"/>
-          <w:szCs w:val="28"/>
-        </w:rPr>
-        <w:t>Mor</w:t>
-      </w:r>
-      <w:r>
-        <w:rPr>
-          <w:rFonts w:ascii="PT Sans Narrow" w:eastAsia="PT Sans Narrow" w:hAnsi="PT Sans Narrow" w:cs="PT Sans Narrow"/>
-          <w:color w:val="215868" w:themeColor="accent5" w:themeShade="80"/>
-          <w:sz w:val="28"/>
-          <w:szCs w:val="28"/>
-        </w:rPr>
-        <w:t xml:space="preserve">gan </w:t>
-      </w:r>
-    </w:p>
-    <w:p>
-      <w:r>
-        <w:t xml:space="preserve">Morgan is a HTTP request logger middleware for Node. js. It simplifies the process of logging requests to your application. </w:t>
-      </w:r>
-    </w:p>
-    <w:p>
-      <w:pPr>
-        <w:pStyle w:val="Heading1"/>
-      </w:pPr>
-      <w:bookmarkStart w:id="10" w:name="_ixlwr2n1wvog" w:colFirst="0" w:colLast="0"/>
-      <w:bookmarkEnd w:id="10"/>
       <w:r>
         <w:t>Screenshots</w:t>
       </w:r>
@@ -1148,6 +1204,7 @@
         <w:rPr>
           <w:noProof/>
         </w:rPr>
+        <w:lastRenderedPageBreak/>
         <w:drawing>
           <wp:inline distT="0" distB="0" distL="0" distR="0" wp14:anchorId="236CD278" wp14:editId="2B2B03C1">
             <wp:extent cx="5958205" cy="3351530"/>
@@ -1270,6 +1327,7 @@
         <w:rPr>
           <w:noProof/>
         </w:rPr>
+        <w:lastRenderedPageBreak/>
         <w:drawing>
           <wp:inline distT="0" distB="0" distL="0" distR="0" wp14:anchorId="0D019C11" wp14:editId="7C68AE79">
             <wp:extent cx="5958205" cy="3351530"/>
@@ -1375,10 +1433,63 @@
       </w:r>
     </w:p>
     <w:p/>
+    <w:p/>
+    <w:p/>
+    <w:p>
+      <w:bookmarkStart w:id="10" w:name="_GoBack"/>
+      <w:r>
+        <w:rPr>
+          <w:noProof/>
+        </w:rPr>
+        <w:lastRenderedPageBreak/>
+        <w:drawing>
+          <wp:inline distT="0" distB="0" distL="0" distR="0" wp14:anchorId="77027DFD" wp14:editId="7DBA71EC">
+            <wp:extent cx="5958205" cy="3351530"/>
+            <wp:effectExtent l="0" t="0" r="4445" b="1270"/>
+            <wp:docPr id="1" name="Picture 1"/>
+            <wp:cNvGraphicFramePr>
+              <a:graphicFrameLocks xmlns:a="http://schemas.openxmlformats.org/drawingml/2006/main" noChangeAspect="1"/>
+            </wp:cNvGraphicFramePr>
+            <a:graphic xmlns:a="http://schemas.openxmlformats.org/drawingml/2006/main">
+              <a:graphicData uri="http://schemas.openxmlformats.org/drawingml/2006/picture">
+                <pic:pic xmlns:pic="http://schemas.openxmlformats.org/drawingml/2006/picture">
+                  <pic:nvPicPr>
+                    <pic:cNvPr id="1" name="databaseconnection.png"/>
+                    <pic:cNvPicPr/>
+                  </pic:nvPicPr>
+                  <pic:blipFill>
+                    <a:blip r:embed="rId17" cstate="print">
+                      <a:extLst>
+                        <a:ext uri="{28A0092B-C50C-407E-A947-70E740481C1C}">
+                          <a14:useLocalDpi xmlns:a14="http://schemas.microsoft.com/office/drawing/2010/main" val="0"/>
+                        </a:ext>
+                      </a:extLst>
+                    </a:blip>
+                    <a:stretch>
+                      <a:fillRect/>
+                    </a:stretch>
+                  </pic:blipFill>
+                  <pic:spPr>
+                    <a:xfrm>
+                      <a:off x="0" y="0"/>
+                      <a:ext cx="5958205" cy="3351530"/>
+                    </a:xfrm>
+                    <a:prstGeom prst="rect">
+                      <a:avLst/>
+                    </a:prstGeom>
+                  </pic:spPr>
+                </pic:pic>
+              </a:graphicData>
+            </a:graphic>
+          </wp:inline>
+        </w:drawing>
+      </w:r>
+      <w:bookmarkEnd w:id="10"/>
+    </w:p>
     <w:sectPr>
-      <w:headerReference w:type="default" r:id="rId17"/>
-      <w:headerReference w:type="first" r:id="rId18"/>
-      <w:footerReference w:type="first" r:id="rId19"/>
+      <w:headerReference w:type="default" r:id="rId18"/>
+      <w:headerReference w:type="first" r:id="rId19"/>
+      <w:footerReference w:type="first" r:id="rId20"/>
       <w:pgSz w:w="12240" w:h="15840"/>
       <w:pgMar w:top="1080" w:right="1440" w:bottom="1080" w:left="1417" w:header="0" w:footer="720" w:gutter="0"/>
       <w:pgNumType w:start="0"/>
@@ -2183,6 +2294,7 @@
   <w:style w:type="character" w:default="1" w:styleId="DefaultParagraphFont">
     <w:name w:val="Default Paragraph Font"/>
     <w:uiPriority w:val="1"/>
+    <w:semiHidden/>
     <w:unhideWhenUsed/>
   </w:style>
   <w:style w:type="table" w:default="1" w:styleId="TableNormal">

</xml_diff>